<commit_message>
changed title, and added text about the SL DSL.
</commit_message>
<xml_diff>
--- a/research/SL/trunk/Newell/sc11abstract.docx
+++ b/research/SL/trunk/Newell/sc11abstract.docx
@@ -69,7 +69,13 @@
         <w:t xml:space="preserve"> This provides a more accurate view of the cluster topology and, consequently, provides a greater level of control to the load balancer in order to efficiently distribute the workload. </w:t>
       </w:r>
       <w:r>
-        <w:t>This feature is implemented as a template for use in the SL Domain-Specific Language. We</w:t>
+        <w:t>This feature is implemented as a template for use in the SL Domain-Specific Language</w:t>
+      </w:r>
+      <w:r>
+        <w:t xml:space="preserve"> for solving stencils</w:t>
+      </w:r>
+      <w:r>
+        <w:t>. We</w:t>
       </w:r>
       <w:r>
         <w:t xml:space="preserve"> compare results from our </w:t>

</xml_diff>